<commit_message>
Actualizacion 12 de julio
Actuali12dejulio
</commit_message>
<xml_diff>
--- a/static/Anexo_6-Declaracion_organizacion_externa.docx
+++ b/static/Anexo_6-Declaracion_organizacion_externa.docx
@@ -1,6 +1,6 @@
 
 <file path=word/document.xml><?xml version="1.0" encoding="utf-8"?>
-<w:document xmlns:wpc="http://schemas.microsoft.com/office/word/2010/wordprocessingCanvas" xmlns:cx="http://schemas.microsoft.com/office/drawing/2014/chartex" xmlns:cx1="http://schemas.microsoft.com/office/drawing/2015/9/8/chartex" xmlns:cx2="http://schemas.microsoft.com/office/drawing/2015/10/21/chartex" xmlns:cx3="http://schemas.microsoft.com/office/drawing/2016/5/9/chartex" xmlns:cx4="http://schemas.microsoft.com/office/drawing/2016/5/10/chartex" xmlns:cx5="http://schemas.microsoft.com/office/drawing/2016/5/11/chartex" xmlns:cx6="http://schemas.microsoft.com/office/drawing/2016/5/12/chartex" xmlns:cx7="http://schemas.microsoft.com/office/drawing/2016/5/13/chartex" xmlns:cx8="http://schemas.microsoft.com/office/drawing/2016/5/14/chartex" xmlns:mc="http://schemas.openxmlformats.org/markup-compatibility/2006" xmlns:aink="http://schemas.microsoft.com/office/drawing/2016/ink" xmlns:am3d="http://schemas.microsoft.com/office/drawing/2017/model3d" xmlns:o="urn:schemas-microsoft-com:office:office" xmlns:r="http://schemas.openxmlformats.org/officeDocument/2006/relationships" xmlns:m="http://schemas.openxmlformats.org/officeDocument/2006/math" xmlns:v="urn:schemas-microsoft-com:vml" xmlns:wp14="http://schemas.microsoft.com/office/word/2010/wordprocessingDrawing" xmlns:wp="http://schemas.openxmlformats.org/drawingml/2006/wordprocessingDrawing" xmlns:w10="urn:schemas-microsoft-com:office:word" xmlns:w="http://schemas.openxmlformats.org/wordprocessingml/2006/main" xmlns:w14="http://schemas.microsoft.com/office/word/2010/wordml" xmlns:w15="http://schemas.microsoft.com/office/word/2012/wordml" xmlns:w16cid="http://schemas.microsoft.com/office/word/2016/wordml/cid" xmlns:w16se="http://schemas.microsoft.com/office/word/2015/wordml/symex" xmlns:wpg="http://schemas.microsoft.com/office/word/2010/wordprocessingGroup" xmlns:wpi="http://schemas.microsoft.com/office/word/2010/wordprocessingInk" xmlns:wne="http://schemas.microsoft.com/office/word/2006/wordml" xmlns:wps="http://schemas.microsoft.com/office/word/2010/wordprocessingShape" mc:Ignorable="w14 w15 w16se w16cid wp14">
+<w:document xmlns:wpc="http://schemas.microsoft.com/office/word/2010/wordprocessingCanvas" xmlns:cx="http://schemas.microsoft.com/office/drawing/2014/chartex" xmlns:cx1="http://schemas.microsoft.com/office/drawing/2015/9/8/chartex" xmlns:cx2="http://schemas.microsoft.com/office/drawing/2015/10/21/chartex" xmlns:cx3="http://schemas.microsoft.com/office/drawing/2016/5/9/chartex" xmlns:cx4="http://schemas.microsoft.com/office/drawing/2016/5/10/chartex" xmlns:cx5="http://schemas.microsoft.com/office/drawing/2016/5/11/chartex" xmlns:cx6="http://schemas.microsoft.com/office/drawing/2016/5/12/chartex" xmlns:cx7="http://schemas.microsoft.com/office/drawing/2016/5/13/chartex" xmlns:cx8="http://schemas.microsoft.com/office/drawing/2016/5/14/chartex" xmlns:mc="http://schemas.openxmlformats.org/markup-compatibility/2006" xmlns:aink="http://schemas.microsoft.com/office/drawing/2016/ink" xmlns:am3d="http://schemas.microsoft.com/office/drawing/2017/model3d" xmlns:o="urn:schemas-microsoft-com:office:office" xmlns:r="http://schemas.openxmlformats.org/officeDocument/2006/relationships" xmlns:m="http://schemas.openxmlformats.org/officeDocument/2006/math" xmlns:v="urn:schemas-microsoft-com:vml" xmlns:wp14="http://schemas.microsoft.com/office/word/2010/wordprocessingDrawing" xmlns:wp="http://schemas.openxmlformats.org/drawingml/2006/wordprocessingDrawing" xmlns:w10="urn:schemas-microsoft-com:office:word" xmlns:w="http://schemas.openxmlformats.org/wordprocessingml/2006/main" xmlns:w14="http://schemas.microsoft.com/office/word/2010/wordml" xmlns:w15="http://schemas.microsoft.com/office/word/2012/wordml" xmlns:w16cex="http://schemas.microsoft.com/office/word/2018/wordml/cex" xmlns:w16cid="http://schemas.microsoft.com/office/word/2016/wordml/cid" xmlns:w16="http://schemas.microsoft.com/office/word/2018/wordml" xmlns:w16se="http://schemas.microsoft.com/office/word/2015/wordml/symex" xmlns:wpg="http://schemas.microsoft.com/office/word/2010/wordprocessingGroup" xmlns:wpi="http://schemas.microsoft.com/office/word/2010/wordprocessingInk" xmlns:wne="http://schemas.microsoft.com/office/word/2006/wordml" xmlns:wps="http://schemas.microsoft.com/office/word/2010/wordprocessingShape" mc:Ignorable="w14 w15 w16se w16cid w16 w16cex wp14">
   <w:body>
     <w:p>
       <w:pPr>
@@ -40,7 +40,7 @@
                     <pic:cNvPicPr/>
                   </pic:nvPicPr>
                   <pic:blipFill rotWithShape="1">
-                    <a:blip r:embed="rId4">
+                    <a:blip r:embed="rId7">
                       <a:alphaModFix amt="70000"/>
                       <a:extLst>
                         <a:ext uri="{28A0092B-C50C-407E-A947-70E740481C1C}">
@@ -974,33 +974,23 @@
           <w:sz w:val="24"/>
           <w:szCs w:val="24"/>
         </w:rPr>
-        <w:t xml:space="preserve">________ </w:t>
-      </w:r>
-      <w:proofErr w:type="spellStart"/>
-      <w:r>
-        <w:rPr>
-          <w:rFonts w:ascii="Calibri" w:hAnsi="Calibri" w:cs="Calibri"/>
-          <w:sz w:val="24"/>
-          <w:szCs w:val="24"/>
-        </w:rPr>
-        <w:t>de</w:t>
-      </w:r>
-      <w:proofErr w:type="spellEnd"/>
-      <w:r>
-        <w:rPr>
-          <w:rFonts w:ascii="Calibri" w:hAnsi="Calibri" w:cs="Calibri"/>
-          <w:sz w:val="24"/>
-          <w:szCs w:val="24"/>
-        </w:rPr>
-        <w:t xml:space="preserve"> </w:t>
-      </w:r>
-      <w:r>
-        <w:rPr>
-          <w:rFonts w:ascii="Calibri" w:hAnsi="Calibri" w:cs="Calibri"/>
-          <w:sz w:val="24"/>
-          <w:szCs w:val="24"/>
-        </w:rPr>
-        <w:t>2020</w:t>
+        <w:t xml:space="preserve">________ de </w:t>
+      </w:r>
+      <w:r>
+        <w:rPr>
+          <w:rFonts w:ascii="Calibri" w:hAnsi="Calibri" w:cs="Calibri"/>
+          <w:sz w:val="24"/>
+          <w:szCs w:val="24"/>
+        </w:rPr>
+        <w:t>202</w:t>
+      </w:r>
+      <w:r>
+        <w:rPr>
+          <w:rFonts w:ascii="Calibri" w:hAnsi="Calibri" w:cs="Calibri"/>
+          <w:sz w:val="24"/>
+          <w:szCs w:val="24"/>
+        </w:rPr>
+        <w:t>1</w:t>
       </w:r>
     </w:p>
     <w:p>
@@ -1063,8 +1053,6 @@
         </w:rPr>
         <w:t>Una vez completado, convertir a PDF y enviar por correo electrónico a quien lo ha solicitado.</w:t>
       </w:r>
-      <w:bookmarkStart w:id="0" w:name="_GoBack"/>
-      <w:bookmarkEnd w:id="0"/>
     </w:p>
     <w:sectPr>
       <w:pgSz w:w="12240" w:h="15840"/>
@@ -1077,7 +1065,7 @@
 </file>
 
 <file path=word/styles.xml><?xml version="1.0" encoding="utf-8"?>
-<w:styles xmlns:mc="http://schemas.openxmlformats.org/markup-compatibility/2006" xmlns:r="http://schemas.openxmlformats.org/officeDocument/2006/relationships" xmlns:w="http://schemas.openxmlformats.org/wordprocessingml/2006/main" xmlns:w14="http://schemas.microsoft.com/office/word/2010/wordml" xmlns:w15="http://schemas.microsoft.com/office/word/2012/wordml" xmlns:w16cid="http://schemas.microsoft.com/office/word/2016/wordml/cid" xmlns:w16se="http://schemas.microsoft.com/office/word/2015/wordml/symex" mc:Ignorable="w14 w15 w16se w16cid">
+<w:styles xmlns:mc="http://schemas.openxmlformats.org/markup-compatibility/2006" xmlns:r="http://schemas.openxmlformats.org/officeDocument/2006/relationships" xmlns:w="http://schemas.openxmlformats.org/wordprocessingml/2006/main" xmlns:w14="http://schemas.microsoft.com/office/word/2010/wordml" xmlns:w15="http://schemas.microsoft.com/office/word/2012/wordml" xmlns:w16cex="http://schemas.microsoft.com/office/word/2018/wordml/cex" xmlns:w16cid="http://schemas.microsoft.com/office/word/2016/wordml/cid" xmlns:w16="http://schemas.microsoft.com/office/word/2018/wordml" xmlns:w16se="http://schemas.microsoft.com/office/word/2015/wordml/symex" mc:Ignorable="w14 w15 w16se w16cid w16 w16cex">
   <w:docDefaults>
     <w:rPrDefault>
       <w:rPr>
@@ -1475,13 +1463,13 @@
     <w:name w:val="Normal"/>
     <w:qFormat/>
   </w:style>
-  <w:style w:type="character" w:default="1" w:styleId="Fuentedeprrafopredeter">
+  <w:style w:type="character" w:default="1" w:styleId="DefaultParagraphFont">
     <w:name w:val="Default Paragraph Font"/>
     <w:uiPriority w:val="1"/>
     <w:semiHidden/>
     <w:unhideWhenUsed/>
   </w:style>
-  <w:style w:type="table" w:default="1" w:styleId="Tablanormal">
+  <w:style w:type="table" w:default="1" w:styleId="TableNormal">
     <w:name w:val="Normal Table"/>
     <w:uiPriority w:val="99"/>
     <w:semiHidden/>
@@ -1496,7 +1484,7 @@
       </w:tblCellMar>
     </w:tblPr>
   </w:style>
-  <w:style w:type="numbering" w:default="1" w:styleId="Sinlista">
+  <w:style w:type="numbering" w:default="1" w:styleId="NoList">
     <w:name w:val="No List"/>
     <w:uiPriority w:val="99"/>
     <w:semiHidden/>
@@ -1783,6 +1771,21 @@
 </file>
 
 <file path=customXml/item1.xml><?xml version="1.0" encoding="utf-8"?>
+<p:properties xmlns:p="http://schemas.microsoft.com/office/2006/metadata/properties" xmlns:xsi="http://www.w3.org/2001/XMLSchema-instance" xmlns:pc="http://schemas.microsoft.com/office/infopath/2007/PartnerControls">
+  <documentManagement/>
+</p:properties>
+</file>
+
+<file path=customXml/item2.xml><?xml version="1.0" encoding="utf-8"?>
+<?mso-contentType ?>
+<FormTemplates xmlns="http://schemas.microsoft.com/sharepoint/v3/contenttype/forms">
+  <Display>DocumentLibraryForm</Display>
+  <Edit>DocumentLibraryForm</Edit>
+  <New>DocumentLibraryForm</New>
+</FormTemplates>
+</file>
+
+<file path=customXml/item3.xml><?xml version="1.0" encoding="utf-8"?>
 <ct:contentTypeSchema xmlns:ct="http://schemas.microsoft.com/office/2006/metadata/contentType" xmlns:ma="http://schemas.microsoft.com/office/2006/metadata/properties/metaAttributes" ct:_="" ma:_="" ma:contentTypeName="Documento" ma:contentTypeID="0x010100E2150344067BD44F938AD830415883DB" ma:contentTypeVersion="8" ma:contentTypeDescription="Crear nuevo documento." ma:contentTypeScope="" ma:versionID="47b0389cf30472f2bb8319a46099f7e2">
   <xsd:schema xmlns:xsd="http://www.w3.org/2001/XMLSchema" xmlns:xs="http://www.w3.org/2001/XMLSchema" xmlns:p="http://schemas.microsoft.com/office/2006/metadata/properties" xmlns:ns2="06d249ca-a3b9-4f34-a345-63375345ee0f" xmlns:ns3="c73fff74-04eb-4639-a1d9-0b8886ae54c1" targetNamespace="http://schemas.microsoft.com/office/2006/metadata/properties" ma:root="true" ma:fieldsID="ff99cf27aa252f12a5c3b9b30939c8fa" ns2:_="" ns3:_="">
     <xsd:import namespace="06d249ca-a3b9-4f34-a345-63375345ee0f"/>
@@ -1973,29 +1976,38 @@
 </ct:contentTypeSchema>
 </file>
 
-<file path=customXml/item2.xml><?xml version="1.0" encoding="utf-8"?>
-<?mso-contentType ?>
-<FormTemplates xmlns="http://schemas.microsoft.com/sharepoint/v3/contenttype/forms">
-  <Display>DocumentLibraryForm</Display>
-  <Edit>DocumentLibraryForm</Edit>
-  <New>DocumentLibraryForm</New>
-</FormTemplates>
-</file>
-
-<file path=customXml/item3.xml><?xml version="1.0" encoding="utf-8"?>
-<p:properties xmlns:p="http://schemas.microsoft.com/office/2006/metadata/properties" xmlns:xsi="http://www.w3.org/2001/XMLSchema-instance" xmlns:pc="http://schemas.microsoft.com/office/infopath/2007/PartnerControls">
-  <documentManagement/>
-</p:properties>
-</file>
-
 <file path=customXml/itemProps1.xml><?xml version="1.0" encoding="utf-8"?>
-<ds:datastoreItem xmlns:ds="http://schemas.openxmlformats.org/officeDocument/2006/customXml" ds:itemID="{A1D4AD2A-9590-49C8-95E5-5D398981B558}"/>
+<ds:datastoreItem xmlns:ds="http://schemas.openxmlformats.org/officeDocument/2006/customXml" ds:itemID="{4AEDCCD0-107B-44D1-B970-77CAFF761AC5}">
+  <ds:schemaRefs>
+    <ds:schemaRef ds:uri="http://schemas.microsoft.com/office/2006/metadata/properties"/>
+    <ds:schemaRef ds:uri="http://schemas.microsoft.com/office/infopath/2007/PartnerControls"/>
+  </ds:schemaRefs>
+</ds:datastoreItem>
 </file>
 
 <file path=customXml/itemProps2.xml><?xml version="1.0" encoding="utf-8"?>
-<ds:datastoreItem xmlns:ds="http://schemas.openxmlformats.org/officeDocument/2006/customXml" ds:itemID="{882B3938-CCFF-408B-87DE-10826D348F2F}"/>
+<ds:datastoreItem xmlns:ds="http://schemas.openxmlformats.org/officeDocument/2006/customXml" ds:itemID="{882B3938-CCFF-408B-87DE-10826D348F2F}">
+  <ds:schemaRefs>
+    <ds:schemaRef ds:uri="http://schemas.microsoft.com/sharepoint/v3/contenttype/forms"/>
+  </ds:schemaRefs>
+</ds:datastoreItem>
 </file>
 
 <file path=customXml/itemProps3.xml><?xml version="1.0" encoding="utf-8"?>
-<ds:datastoreItem xmlns:ds="http://schemas.openxmlformats.org/officeDocument/2006/customXml" ds:itemID="{4AEDCCD0-107B-44D1-B970-77CAFF761AC5}"/>
+<ds:datastoreItem xmlns:ds="http://schemas.openxmlformats.org/officeDocument/2006/customXml" ds:itemID="{A1D4AD2A-9590-49C8-95E5-5D398981B558}">
+  <ds:schemaRefs>
+    <ds:schemaRef ds:uri="http://schemas.microsoft.com/office/2006/metadata/contentType"/>
+    <ds:schemaRef ds:uri="http://schemas.microsoft.com/office/2006/metadata/properties/metaAttributes"/>
+    <ds:schemaRef ds:uri="http://www.w3.org/2001/XMLSchema"/>
+    <ds:schemaRef ds:uri="http://schemas.microsoft.com/office/2006/metadata/properties"/>
+    <ds:schemaRef ds:uri="06d249ca-a3b9-4f34-a345-63375345ee0f"/>
+    <ds:schemaRef ds:uri="c73fff74-04eb-4639-a1d9-0b8886ae54c1"/>
+    <ds:schemaRef ds:uri="http://schemas.microsoft.com/office/2006/documentManagement/types"/>
+    <ds:schemaRef ds:uri="http://schemas.microsoft.com/office/infopath/2007/PartnerControls"/>
+    <ds:schemaRef ds:uri="http://schemas.openxmlformats.org/package/2006/metadata/core-properties"/>
+    <ds:schemaRef ds:uri="http://purl.org/dc/elements/1.1/"/>
+    <ds:schemaRef ds:uri="http://purl.org/dc/terms/"/>
+    <ds:schemaRef ds:uri="http://schemas.microsoft.com/internal/obd"/>
+  </ds:schemaRefs>
+</ds:datastoreItem>
 </file>
</xml_diff>